<commit_message>
IMPORTANT FEATS: All main feats
</commit_message>
<xml_diff>
--- a/src/templates/Naala_contrato.docx
+++ b/src/templates/Naala_contrato.docx
@@ -693,19 +693,16 @@
     </w:p>
     <w:p>
       <w:pPr>
-        <w:spacing w:after="0" w:line="240" w:lineRule="auto"/>
-        <w:jc w:val="both"/>
-        <w:rPr>
-          <w:rFonts w:ascii="Poppins" w:cs="Poppins" w:eastAsia="Poppins" w:hAnsi="Poppins"/>
-          <w:b w:val="1"/>
-          <w:color w:val="000000"/>
-        </w:rPr>
-      </w:pPr>
-      <w:r>
-        <w:rPr>
-          <w:rFonts w:ascii="Poppins" w:cs="Poppins" w:eastAsia="Poppins" w:hAnsi="Poppins"/>
-          <w:b w:val="1"/>
-          <w:color w:val="000000"/>
+        <w:jc w:val="both"/>
+        <w:rPr>
+          <w:rFonts w:ascii="Poppins" w:cs="Poppins" w:eastAsia="Poppins" w:hAnsi="Poppins"/>
+          <w:b w:val="1"/>
+        </w:rPr>
+      </w:pPr>
+      <w:r>
+        <w:rPr>
+          <w:rFonts w:ascii="Poppins" w:cs="Poppins" w:eastAsia="Poppins" w:hAnsi="Poppins"/>
+          <w:b w:val="1"/>
           <w:rtl w:val="0"/>
         </w:rPr>
         <w:t xml:space="preserve">DESGLOSE DE MODIFICACIONES Y COSTOS</w:t>
@@ -713,27 +710,15 @@
     </w:p>
     <w:p>
       <w:pPr>
-        <w:jc w:val="both"/>
-        <w:rPr>
-          <w:b w:val="1"/>
-        </w:rPr>
-      </w:pPr>
-      <w:r>
-        <w:rPr>
-          <w:rtl w:val="0"/>
-        </w:rPr>
-      </w:r>
-    </w:p>
-    <w:p>
-      <w:pPr>
-        <w:jc w:val="both"/>
-        <w:rPr>
-          <w:b w:val="1"/>
-        </w:rPr>
-      </w:pPr>
-      <w:r>
-        <w:rPr>
-          <w:b w:val="1"/>
+        <w:spacing w:line="240" w:lineRule="auto"/>
+        <w:jc w:val="both"/>
+        <w:rPr>
+          <w:rFonts w:ascii="Poppins" w:cs="Poppins" w:eastAsia="Poppins" w:hAnsi="Poppins"/>
+        </w:rPr>
+      </w:pPr>
+      <w:r>
+        <w:rPr>
+          <w:rFonts w:ascii="Poppins" w:cs="Poppins" w:eastAsia="Poppins" w:hAnsi="Poppins"/>
           <w:rtl w:val="0"/>
         </w:rPr>
         <w:t xml:space="preserve">{#modificaciones}</w:t>
@@ -741,51 +726,101 @@
     </w:p>
     <w:p>
       <w:pPr>
-        <w:jc w:val="both"/>
-        <w:rPr>
-          <w:b w:val="1"/>
-        </w:rPr>
-      </w:pPr>
-      <w:r>
-        <w:rPr>
-          <w:b w:val="1"/>
-          <w:rtl w:val="0"/>
-        </w:rPr>
-        <w:t xml:space="preserve">*{pregunta}*</w:t>
-      </w:r>
-    </w:p>
-    <w:p>
-      <w:pPr>
-        <w:jc w:val="both"/>
-        <w:rPr>
-          <w:b w:val="1"/>
-        </w:rPr>
-      </w:pPr>
-      <w:r>
-        <w:rPr>
-          <w:b w:val="1"/>
-          <w:rtl w:val="0"/>
-        </w:rPr>
-        <w:t xml:space="preserve">| {nombre}          | {precio} |</w:t>
-      </w:r>
-    </w:p>
-    <w:p>
-      <w:pPr>
-        <w:jc w:val="both"/>
-        <w:rPr>
-          <w:b w:val="1"/>
-        </w:rPr>
-      </w:pPr>
-      <w:r>
-        <w:rPr>
-          <w:b w:val="1"/>
+        <w:spacing w:line="240" w:lineRule="auto"/>
+        <w:jc w:val="both"/>
+        <w:rPr>
+          <w:rFonts w:ascii="Poppins" w:cs="Poppins" w:eastAsia="Poppins" w:hAnsi="Poppins"/>
+          <w:b w:val="1"/>
+        </w:rPr>
+      </w:pPr>
+      <w:r>
+        <w:rPr>
+          <w:rFonts w:ascii="Poppins" w:cs="Poppins" w:eastAsia="Poppins" w:hAnsi="Poppins"/>
+          <w:b w:val="1"/>
+          <w:rtl w:val="0"/>
+        </w:rPr>
+        <w:t xml:space="preserve">{pregunta}</w:t>
+      </w:r>
+    </w:p>
+    <w:p>
+      <w:pPr>
+        <w:spacing w:line="240" w:lineRule="auto"/>
+        <w:jc w:val="both"/>
+        <w:rPr>
+          <w:rFonts w:ascii="Poppins" w:cs="Poppins" w:eastAsia="Poppins" w:hAnsi="Poppins"/>
+        </w:rPr>
+      </w:pPr>
+      <w:r>
+        <w:rPr>
+          <w:rFonts w:ascii="Poppins" w:cs="Poppins" w:eastAsia="Poppins" w:hAnsi="Poppins"/>
+          <w:rtl w:val="0"/>
+        </w:rPr>
+        <w:t xml:space="preserve">{#opciones}</w:t>
+      </w:r>
+    </w:p>
+    <w:p>
+      <w:pPr>
+        <w:numPr>
+          <w:ilvl w:val="0"/>
+          <w:numId w:val="1"/>
+        </w:numPr>
+        <w:spacing w:line="240" w:lineRule="auto"/>
+        <w:ind w:left="720" w:hanging="360"/>
+        <w:jc w:val="both"/>
+        <w:rPr>
+          <w:rFonts w:ascii="Poppins" w:cs="Poppins" w:eastAsia="Poppins" w:hAnsi="Poppins"/>
+          <w:u w:val="none"/>
+        </w:rPr>
+      </w:pPr>
+      <w:r>
+        <w:rPr>
+          <w:rFonts w:ascii="Poppins" w:cs="Poppins" w:eastAsia="Poppins" w:hAnsi="Poppins"/>
+          <w:rtl w:val="0"/>
+        </w:rPr>
+        <w:t xml:space="preserve">{nombre} = |{precio}|</w:t>
+      </w:r>
+    </w:p>
+    <w:p>
+      <w:pPr>
+        <w:spacing w:line="240" w:lineRule="auto"/>
+        <w:jc w:val="both"/>
+        <w:rPr>
+          <w:rFonts w:ascii="Poppins" w:cs="Poppins" w:eastAsia="Poppins" w:hAnsi="Poppins"/>
+        </w:rPr>
+      </w:pPr>
+      <w:r>
+        <w:rPr>
+          <w:rFonts w:ascii="Poppins" w:cs="Poppins" w:eastAsia="Poppins" w:hAnsi="Poppins"/>
+          <w:rtl w:val="0"/>
+        </w:rPr>
+        <w:t xml:space="preserve">{/opciones}</w:t>
+      </w:r>
+    </w:p>
+    <w:p>
+      <w:pPr>
+        <w:spacing w:line="240" w:lineRule="auto"/>
+        <w:jc w:val="both"/>
+        <w:rPr>
+          <w:rFonts w:ascii="Poppins" w:cs="Poppins" w:eastAsia="Poppins" w:hAnsi="Poppins"/>
+          <w:b w:val="1"/>
+        </w:rPr>
+      </w:pPr>
+      <w:r>
+        <w:rPr>
+          <w:rFonts w:ascii="Poppins" w:cs="Poppins" w:eastAsia="Poppins" w:hAnsi="Poppins"/>
           <w:rtl w:val="0"/>
         </w:rPr>
         <w:t xml:space="preserve">{/modificaciones}</w:t>
       </w:r>
-    </w:p>
-    <w:p>
-      <w:pPr>
+      <w:r>
+        <w:rPr>
+          <w:rtl w:val="0"/>
+        </w:rPr>
+      </w:r>
+    </w:p>
+    <w:p>
+      <w:pPr>
+        <w:spacing w:line="240" w:lineRule="auto"/>
         <w:jc w:val="both"/>
         <w:rPr>
           <w:b w:val="1"/>
@@ -801,6 +836,7 @@
     </w:p>
     <w:p>
       <w:pPr>
+        <w:spacing w:line="240" w:lineRule="auto"/>
         <w:jc w:val="both"/>
         <w:rPr>
           <w:b w:val="1"/>
@@ -1376,7 +1412,121 @@
 </file>
 
 <file path=word/numbering.xml><?xml version="1.0" encoding="utf-8"?>
-<w:numbering xmlns:mc="http://schemas.openxmlformats.org/markup-compatibility/2006" xmlns:o="urn:schemas-microsoft-com:office:office" xmlns:r="http://schemas.openxmlformats.org/officeDocument/2006/relationships" xmlns:m="http://schemas.openxmlformats.org/officeDocument/2006/math" xmlns:v="urn:schemas-microsoft-com:vml" xmlns:wp="http://schemas.openxmlformats.org/drawingml/2006/wordprocessingDrawing" xmlns:w10="urn:schemas-microsoft-com:office:word" xmlns:w="http://schemas.openxmlformats.org/wordprocessingml/2006/main" xmlns:wne="http://schemas.microsoft.com/office/word/2006/wordml" xmlns:sl="http://schemas.openxmlformats.org/schemaLibrary/2006/main" xmlns:a="http://schemas.openxmlformats.org/drawingml/2006/main" xmlns:pic="http://schemas.openxmlformats.org/drawingml/2006/picture" xmlns:c="http://schemas.openxmlformats.org/drawingml/2006/chart" xmlns:lc="http://schemas.openxmlformats.org/drawingml/2006/lockedCanvas" xmlns:dgm="http://schemas.openxmlformats.org/drawingml/2006/diagram" xmlns:wps="http://schemas.microsoft.com/office/word/2010/wordprocessingShape" xmlns:wpg="http://schemas.microsoft.com/office/word/2010/wordprocessingGroup" xmlns:w14="http://schemas.microsoft.com/office/word/2010/wordml" xmlns:w15="http://schemas.microsoft.com/office/word/2012/wordml" xmlns:w16="http://schemas.microsoft.com/office/word/2018/wordml" xmlns:w16cex="http://schemas.microsoft.com/office/word/2018/wordml/cex" xmlns:w16cid="http://schemas.microsoft.com/office/word/2016/wordml/cid" xmlns="http://schemas.microsoft.com/office/tasks/2019/documenttasks" xmlns:cr="http://schemas.microsoft.com/office/comments/2020/reactions"/>
+<w:numbering xmlns:mc="http://schemas.openxmlformats.org/markup-compatibility/2006" xmlns:o="urn:schemas-microsoft-com:office:office" xmlns:r="http://schemas.openxmlformats.org/officeDocument/2006/relationships" xmlns:m="http://schemas.openxmlformats.org/officeDocument/2006/math" xmlns:v="urn:schemas-microsoft-com:vml" xmlns:wp="http://schemas.openxmlformats.org/drawingml/2006/wordprocessingDrawing" xmlns:w10="urn:schemas-microsoft-com:office:word" xmlns:w="http://schemas.openxmlformats.org/wordprocessingml/2006/main" xmlns:wne="http://schemas.microsoft.com/office/word/2006/wordml" xmlns:sl="http://schemas.openxmlformats.org/schemaLibrary/2006/main" xmlns:a="http://schemas.openxmlformats.org/drawingml/2006/main" xmlns:pic="http://schemas.openxmlformats.org/drawingml/2006/picture" xmlns:c="http://schemas.openxmlformats.org/drawingml/2006/chart" xmlns:lc="http://schemas.openxmlformats.org/drawingml/2006/lockedCanvas" xmlns:dgm="http://schemas.openxmlformats.org/drawingml/2006/diagram" xmlns:wps="http://schemas.microsoft.com/office/word/2010/wordprocessingShape" xmlns:wpg="http://schemas.microsoft.com/office/word/2010/wordprocessingGroup" xmlns:w14="http://schemas.microsoft.com/office/word/2010/wordml" xmlns:w15="http://schemas.microsoft.com/office/word/2012/wordml" xmlns:w16="http://schemas.microsoft.com/office/word/2018/wordml" xmlns:w16cex="http://schemas.microsoft.com/office/word/2018/wordml/cex" xmlns:w16cid="http://schemas.microsoft.com/office/word/2016/wordml/cid" xmlns="http://schemas.microsoft.com/office/tasks/2019/documenttasks" xmlns:cr="http://schemas.microsoft.com/office/comments/2020/reactions">
+  <w:abstractNum w:abstractNumId="1">
+    <w:lvl w:ilvl="0">
+      <w:start w:val="1"/>
+      <w:numFmt w:val="bullet"/>
+      <w:lvlText w:val="●"/>
+      <w:lvlJc w:val="left"/>
+      <w:pPr>
+        <w:ind w:left="720" w:hanging="360"/>
+      </w:pPr>
+      <w:rPr>
+        <w:u w:val="none"/>
+      </w:rPr>
+    </w:lvl>
+    <w:lvl w:ilvl="1">
+      <w:start w:val="1"/>
+      <w:numFmt w:val="bullet"/>
+      <w:lvlText w:val="○"/>
+      <w:lvlJc w:val="left"/>
+      <w:pPr>
+        <w:ind w:left="1440" w:hanging="360"/>
+      </w:pPr>
+      <w:rPr>
+        <w:u w:val="none"/>
+      </w:rPr>
+    </w:lvl>
+    <w:lvl w:ilvl="2">
+      <w:start w:val="1"/>
+      <w:numFmt w:val="bullet"/>
+      <w:lvlText w:val="■"/>
+      <w:lvlJc w:val="left"/>
+      <w:pPr>
+        <w:ind w:left="2160" w:hanging="360"/>
+      </w:pPr>
+      <w:rPr>
+        <w:u w:val="none"/>
+      </w:rPr>
+    </w:lvl>
+    <w:lvl w:ilvl="3">
+      <w:start w:val="1"/>
+      <w:numFmt w:val="bullet"/>
+      <w:lvlText w:val="●"/>
+      <w:lvlJc w:val="left"/>
+      <w:pPr>
+        <w:ind w:left="2880" w:hanging="360"/>
+      </w:pPr>
+      <w:rPr>
+        <w:u w:val="none"/>
+      </w:rPr>
+    </w:lvl>
+    <w:lvl w:ilvl="4">
+      <w:start w:val="1"/>
+      <w:numFmt w:val="bullet"/>
+      <w:lvlText w:val="○"/>
+      <w:lvlJc w:val="left"/>
+      <w:pPr>
+        <w:ind w:left="3600" w:hanging="360"/>
+      </w:pPr>
+      <w:rPr>
+        <w:u w:val="none"/>
+      </w:rPr>
+    </w:lvl>
+    <w:lvl w:ilvl="5">
+      <w:start w:val="1"/>
+      <w:numFmt w:val="bullet"/>
+      <w:lvlText w:val="■"/>
+      <w:lvlJc w:val="left"/>
+      <w:pPr>
+        <w:ind w:left="4320" w:hanging="360"/>
+      </w:pPr>
+      <w:rPr>
+        <w:u w:val="none"/>
+      </w:rPr>
+    </w:lvl>
+    <w:lvl w:ilvl="6">
+      <w:start w:val="1"/>
+      <w:numFmt w:val="bullet"/>
+      <w:lvlText w:val="●"/>
+      <w:lvlJc w:val="left"/>
+      <w:pPr>
+        <w:ind w:left="5040" w:hanging="360"/>
+      </w:pPr>
+      <w:rPr>
+        <w:u w:val="none"/>
+      </w:rPr>
+    </w:lvl>
+    <w:lvl w:ilvl="7">
+      <w:start w:val="1"/>
+      <w:numFmt w:val="bullet"/>
+      <w:lvlText w:val="○"/>
+      <w:lvlJc w:val="left"/>
+      <w:pPr>
+        <w:ind w:left="5760" w:hanging="360"/>
+      </w:pPr>
+      <w:rPr>
+        <w:u w:val="none"/>
+      </w:rPr>
+    </w:lvl>
+    <w:lvl w:ilvl="8">
+      <w:start w:val="1"/>
+      <w:numFmt w:val="bullet"/>
+      <w:lvlText w:val="■"/>
+      <w:lvlJc w:val="left"/>
+      <w:pPr>
+        <w:ind w:left="6480" w:hanging="360"/>
+      </w:pPr>
+      <w:rPr>
+        <w:u w:val="none"/>
+      </w:rPr>
+    </w:lvl>
+  </w:abstractNum>
+  <w:num w:numId="1">
+    <w:abstractNumId w:val="1"/>
+  </w:num>
+</w:numbering>
 </file>
 
 <file path=word/styles.xml><?xml version="1.0" encoding="utf-8"?>

</xml_diff>